<commit_message>
Finished the logic building process
</commit_message>
<xml_diff>
--- a/certificate_template.docx
+++ b/certificate_template.docx
@@ -203,230 +203,8 @@
           <w:sz w:val="24"/>
           <w:szCs w:val="24"/>
         </w:rPr>
-        <mc:AlternateContent>
-          <mc:Choice Requires="wps">
-            <w:drawing>
-              <wp:anchor distT="0" distB="0" distL="114300" distR="114300" simplePos="0" relativeHeight="251662336" behindDoc="0" locked="0" layoutInCell="1" allowOverlap="1" wp14:anchorId="05B877E8" wp14:editId="2198B4EC">
-                <wp:simplePos x="0" y="0"/>
-                <wp:positionH relativeFrom="column">
-                  <wp:posOffset>1001395</wp:posOffset>
-                </wp:positionH>
-                <wp:positionV relativeFrom="paragraph">
-                  <wp:posOffset>-1077595</wp:posOffset>
-                </wp:positionV>
-                <wp:extent cx="1440873" cy="238586"/>
-                <wp:effectExtent l="0" t="0" r="0" b="0"/>
-                <wp:wrapNone/>
-                <wp:docPr id="1302410596" name="Text Box 1"/>
-                <wp:cNvGraphicFramePr/>
-                <a:graphic xmlns:a="http://schemas.openxmlformats.org/drawingml/2006/main">
-                  <a:graphicData uri="http://schemas.microsoft.com/office/word/2010/wordprocessingShape">
-                    <wps:wsp>
-                      <wps:cNvSpPr txBox="1"/>
-                      <wps:spPr>
-                        <a:xfrm>
-                          <a:off x="0" y="0"/>
-                          <a:ext cx="1440873" cy="238586"/>
-                        </a:xfrm>
-                        <a:prstGeom prst="rect">
-                          <a:avLst/>
-                        </a:prstGeom>
-                        <a:noFill/>
-                        <a:ln w="6350">
-                          <a:noFill/>
-                        </a:ln>
-                      </wps:spPr>
-                      <wps:txbx>
-                        <w:txbxContent>
-                          <w:p>
-                            <w:pPr>
-                              <w:rPr>
-                                <w:color w:val="FF0000"/>
-                              </w:rPr>
-                            </w:pPr>
-                            <w:r>
-                              <w:rPr>
-                                <w:color w:val="FF0000"/>
-                              </w:rPr>
-                              <w:t>*STUDENT_</w:t>
-                            </w:r>
-                            <w:r>
-                              <w:rPr>
-                                <w:color w:val="FF0000"/>
-                              </w:rPr>
-                              <w:t>ID</w:t>
-                            </w:r>
-                            <w:r>
-                              <w:rPr>
-                                <w:color w:val="FF0000"/>
-                              </w:rPr>
-                              <w:t>*</w:t>
-                            </w:r>
-                          </w:p>
-                        </w:txbxContent>
-                      </wps:txbx>
-                      <wps:bodyPr rot="0" spcFirstLastPara="0" vertOverflow="overflow" horzOverflow="overflow" vert="horz" wrap="square" lIns="91440" tIns="45720" rIns="91440" bIns="45720" numCol="1" spcCol="0" rtlCol="0" fromWordArt="0" anchor="t" anchorCtr="0" forceAA="0" compatLnSpc="1">
-                        <a:prstTxWarp prst="textNoShape">
-                          <a:avLst/>
-                        </a:prstTxWarp>
-                        <a:noAutofit/>
-                      </wps:bodyPr>
-                    </wps:wsp>
-                  </a:graphicData>
-                </a:graphic>
-                <wp14:sizeRelV relativeFrom="margin">
-                  <wp14:pctHeight>0</wp14:pctHeight>
-                </wp14:sizeRelV>
-              </wp:anchor>
-            </w:drawing>
-          </mc:Choice>
-          <mc:Fallback>
-            <w:pict>
-              <v:shapetype w14:anchorId="05B877E8" id="_x0000_t202" coordsize="21600,21600" o:spt="202" path="m,l,21600r21600,l21600,xe">
-                <v:stroke joinstyle="miter"/>
-                <v:path gradientshapeok="t" o:connecttype="rect"/>
-              </v:shapetype>
-              <v:shape id="Text Box 1" o:spid="_x0000_s1026" type="#_x0000_t202" style="position:absolute;left:0;text-align:left;margin-left:78.85pt;margin-top:-84.85pt;width:113.45pt;height:18.8pt;z-index:251662336;visibility:visible;mso-wrap-style:square;mso-height-percent:0;mso-wrap-distance-left:9pt;mso-wrap-distance-top:0;mso-wrap-distance-right:9pt;mso-wrap-distance-bottom:0;mso-position-horizontal:absolute;mso-position-horizontal-relative:text;mso-position-vertical:absolute;mso-position-vertical-relative:text;mso-height-percent:0;mso-height-relative:margin;v-text-anchor:top" o:gfxdata="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" filled="f" stroked="f" strokeweight=".5pt">
-                <v:textbox>
-                  <w:txbxContent>
-                    <w:p>
-                      <w:pPr>
-                        <w:rPr>
-                          <w:color w:val="FF0000"/>
-                        </w:rPr>
-                      </w:pPr>
-                      <w:r>
-                        <w:rPr>
-                          <w:color w:val="FF0000"/>
-                        </w:rPr>
-                        <w:t>*STUDENT_</w:t>
-                      </w:r>
-                      <w:r>
-                        <w:rPr>
-                          <w:color w:val="FF0000"/>
-                        </w:rPr>
-                        <w:t>ID</w:t>
-                      </w:r>
-                      <w:r>
-                        <w:rPr>
-                          <w:color w:val="FF0000"/>
-                        </w:rPr>
-                        <w:t>*</w:t>
-                      </w:r>
-                    </w:p>
-                  </w:txbxContent>
-                </v:textbox>
-              </v:shape>
-            </w:pict>
-          </mc:Fallback>
-        </mc:AlternateContent>
-      </w:r>
-      <w:r>
-        <w:rPr>
-          <w:rFonts w:ascii="Times New Roman" w:hAnsi="Times New Roman" w:cs="Times New Roman"/>
-          <w:noProof/>
-          <w:sz w:val="24"/>
-          <w:szCs w:val="24"/>
-        </w:rPr>
-        <mc:AlternateContent>
-          <mc:Choice Requires="wps">
-            <w:drawing>
-              <wp:anchor distT="0" distB="0" distL="114300" distR="114300" simplePos="0" relativeHeight="251660288" behindDoc="0" locked="0" layoutInCell="1" allowOverlap="1" wp14:anchorId="37FF5B52" wp14:editId="7A7E463B">
-                <wp:simplePos x="0" y="0"/>
-                <wp:positionH relativeFrom="column">
-                  <wp:posOffset>924848</wp:posOffset>
-                </wp:positionH>
-                <wp:positionV relativeFrom="paragraph">
-                  <wp:posOffset>-1229661</wp:posOffset>
-                </wp:positionV>
-                <wp:extent cx="1440873" cy="238586"/>
-                <wp:effectExtent l="0" t="0" r="0" b="0"/>
-                <wp:wrapNone/>
-                <wp:docPr id="69106292" name="Text Box 1"/>
-                <wp:cNvGraphicFramePr/>
-                <a:graphic xmlns:a="http://schemas.openxmlformats.org/drawingml/2006/main">
-                  <a:graphicData uri="http://schemas.microsoft.com/office/word/2010/wordprocessingShape">
-                    <wps:wsp>
-                      <wps:cNvSpPr txBox="1"/>
-                      <wps:spPr>
-                        <a:xfrm>
-                          <a:off x="0" y="0"/>
-                          <a:ext cx="1440873" cy="238586"/>
-                        </a:xfrm>
-                        <a:prstGeom prst="rect">
-                          <a:avLst/>
-                        </a:prstGeom>
-                        <a:noFill/>
-                        <a:ln w="6350">
-                          <a:noFill/>
-                        </a:ln>
-                      </wps:spPr>
-                      <wps:txbx>
-                        <w:txbxContent>
-                          <w:p>
-                            <w:pPr>
-                              <w:rPr>
-                                <w:color w:val="FF0000"/>
-                              </w:rPr>
-                            </w:pPr>
-                            <w:r>
-                              <w:rPr>
-                                <w:color w:val="FF0000"/>
-                              </w:rPr>
-                              <w:t>*STUDENT_NAME*</w:t>
-                            </w:r>
-                          </w:p>
-                        </w:txbxContent>
-                      </wps:txbx>
-                      <wps:bodyPr rot="0" spcFirstLastPara="0" vertOverflow="overflow" horzOverflow="overflow" vert="horz" wrap="square" lIns="91440" tIns="45720" rIns="91440" bIns="45720" numCol="1" spcCol="0" rtlCol="0" fromWordArt="0" anchor="t" anchorCtr="0" forceAA="0" compatLnSpc="1">
-                        <a:prstTxWarp prst="textNoShape">
-                          <a:avLst/>
-                        </a:prstTxWarp>
-                        <a:noAutofit/>
-                      </wps:bodyPr>
-                    </wps:wsp>
-                  </a:graphicData>
-                </a:graphic>
-                <wp14:sizeRelV relativeFrom="margin">
-                  <wp14:pctHeight>0</wp14:pctHeight>
-                </wp14:sizeRelV>
-              </wp:anchor>
-            </w:drawing>
-          </mc:Choice>
-          <mc:Fallback>
-            <w:pict>
-              <v:shape w14:anchorId="37FF5B52" id="_x0000_s1027" type="#_x0000_t202" style="position:absolute;left:0;text-align:left;margin-left:72.8pt;margin-top:-96.8pt;width:113.45pt;height:18.8pt;z-index:251660288;visibility:visible;mso-wrap-style:square;mso-height-percent:0;mso-wrap-distance-left:9pt;mso-wrap-distance-top:0;mso-wrap-distance-right:9pt;mso-wrap-distance-bottom:0;mso-position-horizontal:absolute;mso-position-horizontal-relative:text;mso-position-vertical:absolute;mso-position-vertical-relative:text;mso-height-percent:0;mso-height-relative:margin;v-text-anchor:top" o:gfxdata="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" filled="f" stroked="f" strokeweight=".5pt">
-                <v:textbox>
-                  <w:txbxContent>
-                    <w:p>
-                      <w:pPr>
-                        <w:rPr>
-                          <w:color w:val="FF0000"/>
-                        </w:rPr>
-                      </w:pPr>
-                      <w:r>
-                        <w:rPr>
-                          <w:color w:val="FF0000"/>
-                        </w:rPr>
-                        <w:t>*STUDENT_NAME*</w:t>
-                      </w:r>
-                    </w:p>
-                  </w:txbxContent>
-                </v:textbox>
-              </v:shape>
-            </w:pict>
-          </mc:Fallback>
-        </mc:AlternateContent>
-      </w:r>
-      <w:r>
-        <w:rPr>
-          <w:rFonts w:ascii="Times New Roman" w:hAnsi="Times New Roman" w:cs="Times New Roman"/>
-          <w:noProof/>
-          <w:sz w:val="24"/>
-          <w:szCs w:val="24"/>
-        </w:rPr>
         <w:drawing>
-          <wp:anchor distT="0" distB="0" distL="114300" distR="114300" simplePos="0" relativeHeight="251659264" behindDoc="1" locked="0" layoutInCell="1" allowOverlap="1" wp14:anchorId="5B7705DC" wp14:editId="09CA3C37">
+          <wp:anchor distT="0" distB="0" distL="114300" distR="114300" simplePos="0" relativeHeight="251659264" behindDoc="1" locked="0" layoutInCell="1" allowOverlap="1" wp14:anchorId="5B7705DC" wp14:editId="227CFCA4">
             <wp:simplePos x="0" y="0"/>
             <wp:positionH relativeFrom="column">
               <wp:posOffset>3715385</wp:posOffset>
@@ -2858,7 +2636,10 @@
     <w:sectPr>
       <w:headerReference w:type="even" r:id="rId8"/>
       <w:headerReference w:type="default" r:id="rId9"/>
-      <w:headerReference w:type="first" r:id="rId10"/>
+      <w:footerReference w:type="even" r:id="rId10"/>
+      <w:footerReference w:type="default" r:id="rId11"/>
+      <w:headerReference w:type="first" r:id="rId12"/>
+      <w:footerReference w:type="first" r:id="rId13"/>
       <w:pgSz w:w="16838" w:h="11906" w:orient="landscape" w:code="9"/>
       <w:pgMar w:top="1008" w:right="1008" w:bottom="1008" w:left="1008" w:header="720" w:footer="720" w:gutter="0"/>
       <w:cols w:num="2" w:space="82"/>
@@ -2891,6 +2672,36 @@
     </w:p>
   </w:endnote>
 </w:endnotes>
+</file>
+
+<file path=word/footer1.xml><?xml version="1.0" encoding="utf-8"?>
+<w:ftr xmlns:wpc="http://schemas.microsoft.com/office/word/2010/wordprocessingCanvas" xmlns:cx="http://schemas.microsoft.com/office/drawing/2014/chartex" xmlns:cx1="http://schemas.microsoft.com/office/drawing/2015/9/8/chartex" xmlns:cx2="http://schemas.microsoft.com/office/drawing/2015/10/21/chartex" xmlns:cx3="http://schemas.microsoft.com/office/drawing/2016/5/9/chartex" xmlns:cx4="http://schemas.microsoft.com/office/drawing/2016/5/10/chartex" xmlns:cx5="http://schemas.microsoft.com/office/drawing/2016/5/11/chartex" xmlns:cx6="http://schemas.microsoft.com/office/drawing/2016/5/12/chartex" xmlns:cx7="http://schemas.microsoft.com/office/drawing/2016/5/13/chartex" xmlns:cx8="http://schemas.microsoft.com/office/drawing/2016/5/14/chartex" xmlns:mc="http://schemas.openxmlformats.org/markup-compatibility/2006" xmlns:aink="http://schemas.microsoft.com/office/drawing/2016/ink" xmlns:am3d="http://schemas.microsoft.com/office/drawing/2017/model3d" xmlns:o="urn:schemas-microsoft-com:office:office" xmlns:oel="http://schemas.microsoft.com/office/2019/extlst" xmlns:r="http://schemas.openxmlformats.org/officeDocument/2006/relationships" xmlns:m="http://schemas.openxmlformats.org/officeDocument/2006/math" xmlns:v="urn:schemas-microsoft-com:vml" xmlns:wp14="http://schemas.microsoft.com/office/word/2010/wordprocessingDrawing" xmlns:wp="http://schemas.openxmlformats.org/drawingml/2006/wordprocessingDrawing" xmlns:w10="urn:schemas-microsoft-com:office:word" xmlns:w="http://schemas.openxmlformats.org/wordprocessingml/2006/main" xmlns:w14="http://schemas.microsoft.com/office/word/2010/wordml" xmlns:w15="http://schemas.microsoft.com/office/word/2012/wordml" xmlns:w16cex="http://schemas.microsoft.com/office/word/2018/wordml/cex" xmlns:w16cid="http://schemas.microsoft.com/office/word/2016/wordml/cid" xmlns:w16="http://schemas.microsoft.com/office/word/2018/wordml" xmlns:w16sdtdh="http://schemas.microsoft.com/office/word/2020/wordml/sdtdatahash" xmlns:w16se="http://schemas.microsoft.com/office/word/2015/wordml/symex" xmlns:wpg="http://schemas.microsoft.com/office/word/2010/wordprocessingGroup" xmlns:wpi="http://schemas.microsoft.com/office/word/2010/wordprocessingInk" xmlns:wne="http://schemas.microsoft.com/office/word/2006/wordml" xmlns:wps="http://schemas.microsoft.com/office/word/2010/wordprocessingShape" mc:Ignorable="w14 w15 w16se w16cid w16 w16cex w16sdtdh wp14">
+  <w:p>
+    <w:pPr>
+      <w:pStyle w:val="Footer"/>
+    </w:pPr>
+  </w:p>
+</w:ftr>
+</file>
+
+<file path=word/footer2.xml><?xml version="1.0" encoding="utf-8"?>
+<w:ftr xmlns:wpc="http://schemas.microsoft.com/office/word/2010/wordprocessingCanvas" xmlns:cx="http://schemas.microsoft.com/office/drawing/2014/chartex" xmlns:cx1="http://schemas.microsoft.com/office/drawing/2015/9/8/chartex" xmlns:cx2="http://schemas.microsoft.com/office/drawing/2015/10/21/chartex" xmlns:cx3="http://schemas.microsoft.com/office/drawing/2016/5/9/chartex" xmlns:cx4="http://schemas.microsoft.com/office/drawing/2016/5/10/chartex" xmlns:cx5="http://schemas.microsoft.com/office/drawing/2016/5/11/chartex" xmlns:cx6="http://schemas.microsoft.com/office/drawing/2016/5/12/chartex" xmlns:cx7="http://schemas.microsoft.com/office/drawing/2016/5/13/chartex" xmlns:cx8="http://schemas.microsoft.com/office/drawing/2016/5/14/chartex" xmlns:mc="http://schemas.openxmlformats.org/markup-compatibility/2006" xmlns:aink="http://schemas.microsoft.com/office/drawing/2016/ink" xmlns:am3d="http://schemas.microsoft.com/office/drawing/2017/model3d" xmlns:o="urn:schemas-microsoft-com:office:office" xmlns:oel="http://schemas.microsoft.com/office/2019/extlst" xmlns:r="http://schemas.openxmlformats.org/officeDocument/2006/relationships" xmlns:m="http://schemas.openxmlformats.org/officeDocument/2006/math" xmlns:v="urn:schemas-microsoft-com:vml" xmlns:wp14="http://schemas.microsoft.com/office/word/2010/wordprocessingDrawing" xmlns:wp="http://schemas.openxmlformats.org/drawingml/2006/wordprocessingDrawing" xmlns:w10="urn:schemas-microsoft-com:office:word" xmlns:w="http://schemas.openxmlformats.org/wordprocessingml/2006/main" xmlns:w14="http://schemas.microsoft.com/office/word/2010/wordml" xmlns:w15="http://schemas.microsoft.com/office/word/2012/wordml" xmlns:w16cex="http://schemas.microsoft.com/office/word/2018/wordml/cex" xmlns:w16cid="http://schemas.microsoft.com/office/word/2016/wordml/cid" xmlns:w16="http://schemas.microsoft.com/office/word/2018/wordml" xmlns:w16sdtdh="http://schemas.microsoft.com/office/word/2020/wordml/sdtdatahash" xmlns:w16se="http://schemas.microsoft.com/office/word/2015/wordml/symex" xmlns:wpg="http://schemas.microsoft.com/office/word/2010/wordprocessingGroup" xmlns:wpi="http://schemas.microsoft.com/office/word/2010/wordprocessingInk" xmlns:wne="http://schemas.microsoft.com/office/word/2006/wordml" xmlns:wps="http://schemas.microsoft.com/office/word/2010/wordprocessingShape" mc:Ignorable="w14 w15 w16se w16cid w16 w16cex w16sdtdh wp14">
+  <w:p>
+    <w:pPr>
+      <w:pStyle w:val="Footer"/>
+    </w:pPr>
+  </w:p>
+</w:ftr>
+</file>
+
+<file path=word/footer3.xml><?xml version="1.0" encoding="utf-8"?>
+<w:ftr xmlns:wpc="http://schemas.microsoft.com/office/word/2010/wordprocessingCanvas" xmlns:cx="http://schemas.microsoft.com/office/drawing/2014/chartex" xmlns:cx1="http://schemas.microsoft.com/office/drawing/2015/9/8/chartex" xmlns:cx2="http://schemas.microsoft.com/office/drawing/2015/10/21/chartex" xmlns:cx3="http://schemas.microsoft.com/office/drawing/2016/5/9/chartex" xmlns:cx4="http://schemas.microsoft.com/office/drawing/2016/5/10/chartex" xmlns:cx5="http://schemas.microsoft.com/office/drawing/2016/5/11/chartex" xmlns:cx6="http://schemas.microsoft.com/office/drawing/2016/5/12/chartex" xmlns:cx7="http://schemas.microsoft.com/office/drawing/2016/5/13/chartex" xmlns:cx8="http://schemas.microsoft.com/office/drawing/2016/5/14/chartex" xmlns:mc="http://schemas.openxmlformats.org/markup-compatibility/2006" xmlns:aink="http://schemas.microsoft.com/office/drawing/2016/ink" xmlns:am3d="http://schemas.microsoft.com/office/drawing/2017/model3d" xmlns:o="urn:schemas-microsoft-com:office:office" xmlns:oel="http://schemas.microsoft.com/office/2019/extlst" xmlns:r="http://schemas.openxmlformats.org/officeDocument/2006/relationships" xmlns:m="http://schemas.openxmlformats.org/officeDocument/2006/math" xmlns:v="urn:schemas-microsoft-com:vml" xmlns:wp14="http://schemas.microsoft.com/office/word/2010/wordprocessingDrawing" xmlns:wp="http://schemas.openxmlformats.org/drawingml/2006/wordprocessingDrawing" xmlns:w10="urn:schemas-microsoft-com:office:word" xmlns:w="http://schemas.openxmlformats.org/wordprocessingml/2006/main" xmlns:w14="http://schemas.microsoft.com/office/word/2010/wordml" xmlns:w15="http://schemas.microsoft.com/office/word/2012/wordml" xmlns:w16cex="http://schemas.microsoft.com/office/word/2018/wordml/cex" xmlns:w16cid="http://schemas.microsoft.com/office/word/2016/wordml/cid" xmlns:w16="http://schemas.microsoft.com/office/word/2018/wordml" xmlns:w16sdtdh="http://schemas.microsoft.com/office/word/2020/wordml/sdtdatahash" xmlns:w16se="http://schemas.microsoft.com/office/word/2015/wordml/symex" xmlns:wpg="http://schemas.microsoft.com/office/word/2010/wordprocessingGroup" xmlns:wpi="http://schemas.microsoft.com/office/word/2010/wordprocessingInk" xmlns:wne="http://schemas.microsoft.com/office/word/2006/wordml" xmlns:wps="http://schemas.microsoft.com/office/word/2010/wordprocessingShape" mc:Ignorable="w14 w15 w16se w16cid w16 w16cex w16sdtdh wp14">
+  <w:p>
+    <w:pPr>
+      <w:pStyle w:val="Footer"/>
+    </w:pPr>
+  </w:p>
+</w:ftr>
 </file>
 
 <file path=word/footnotes.xml><?xml version="1.0" encoding="utf-8"?>
@@ -3307,7 +3118,12 @@
         <w:color w:val="000000" w:themeColor="text1"/>
       </w:rPr>
       <w:tab/>
-      <w:t>____________________</w:t>
+    </w:r>
+    <w:r>
+      <w:rPr>
+        <w:color w:val="000000" w:themeColor="text1"/>
+      </w:rPr>
+      <w:t>STUDENT_NAME</w:t>
     </w:r>
     <w:r>
       <w:rPr>
@@ -3351,7 +3167,12 @@
         <w:color w:val="000000" w:themeColor="text1"/>
       </w:rPr>
       <w:tab/>
-      <w:t>_________________________</w:t>
+    </w:r>
+    <w:r>
+      <w:rPr>
+        <w:color w:val="000000" w:themeColor="text1"/>
+      </w:rPr>
+      <w:t>STUDENT_ID</w:t>
     </w:r>
     <w:r>
       <w:rPr>
@@ -3395,7 +3216,24 @@
         <w:color w:val="000000" w:themeColor="text1"/>
       </w:rPr>
       <w:tab/>
-      <w:t>_________________________</w:t>
+    </w:r>
+    <w:r>
+      <w:rPr>
+        <w:color w:val="000000" w:themeColor="text1"/>
+      </w:rPr>
+      <w:t>STUDENT</w:t>
+    </w:r>
+    <w:r>
+      <w:rPr>
+        <w:color w:val="000000" w:themeColor="text1"/>
+      </w:rPr>
+      <w:t>_</w:t>
+    </w:r>
+    <w:r>
+      <w:rPr>
+        <w:color w:val="000000" w:themeColor="text1"/>
+      </w:rPr>
+      <w:t>CAMPUS</w:t>
     </w:r>
   </w:p>
   <w:p>
@@ -3431,37 +3269,8 @@
     <w:r>
       <w:rPr>
         <w:color w:val="000000" w:themeColor="text1"/>
-        <w:u w:val="single"/>
-      </w:rPr>
-      <w:t>Active</w:t>
-    </w:r>
-    <w:r>
-      <w:rPr>
-        <w:color w:val="000000" w:themeColor="text1"/>
-        <w:u w:val="single"/>
-      </w:rPr>
-      <w:t xml:space="preserve">  </w:t>
-    </w:r>
-    <w:r>
-      <w:rPr>
-        <w:color w:val="000000" w:themeColor="text1"/>
-        <w:u w:val="single"/>
-      </w:rPr>
-      <w:t xml:space="preserve">  or </w:t>
-    </w:r>
-    <w:r>
-      <w:rPr>
-        <w:color w:val="000000" w:themeColor="text1"/>
-        <w:u w:val="single"/>
-      </w:rPr>
-      <w:t xml:space="preserve"> </w:t>
-    </w:r>
-    <w:r>
-      <w:rPr>
-        <w:color w:val="000000" w:themeColor="text1"/>
-        <w:u w:val="single"/>
-      </w:rPr>
-      <w:t xml:space="preserve">  Inactive    or    Graduate</w:t>
+      </w:rPr>
+      <w:t>STUDENT_STATUS</w:t>
     </w:r>
   </w:p>
   <w:p>

</xml_diff>